<commit_message>
seguimos con el informe
</commit_message>
<xml_diff>
--- a/Informe pràctica Salesman.docx
+++ b/Informe pràctica Salesman.docx
@@ -28,13 +28,13 @@
       <w:pPr>
         <w:pStyle w:val="Subttulo"/>
         <w:rPr>
-          <w:color w:val="C8C8C8" w:themeColor="text1" w:themeShade="E6"/>
+          <w:color w:val="000000" w:themeColor="text1" w:themeShade="E6"/>
           <w:lang w:val="ca-ES"/>
         </w:rPr>
       </w:pPr>
       <w:r>
         <w:rPr>
-          <w:color w:val="C8C8C8" w:themeColor="text1" w:themeShade="E6"/>
+          <w:color w:val="000000" w:themeColor="text1" w:themeShade="E6"/>
           <w:lang w:val="ca-ES"/>
         </w:rPr>
         <w:t>Anàlisi dels diferents algorismes</w:t>
@@ -2714,6 +2714,136 @@
       </w:pPr>
       <w:r>
         <w:rPr>
+          <w:noProof/>
+          <w:lang w:val="ca-ES"/>
+        </w:rPr>
+        <w:drawing>
+          <wp:anchor distT="0" distB="0" distL="114300" distR="114300" simplePos="0" relativeHeight="251661312" behindDoc="0" locked="0" layoutInCell="1" allowOverlap="1">
+            <wp:simplePos x="0" y="0"/>
+            <wp:positionH relativeFrom="margin">
+              <wp:posOffset>2558415</wp:posOffset>
+            </wp:positionH>
+            <wp:positionV relativeFrom="margin">
+              <wp:posOffset>4243705</wp:posOffset>
+            </wp:positionV>
+            <wp:extent cx="3234690" cy="2376805"/>
+            <wp:effectExtent l="0" t="0" r="3810" b="4445"/>
+            <wp:wrapSquare wrapText="bothSides"/>
+            <wp:docPr id="3" name="Imagen 3"/>
+            <wp:cNvGraphicFramePr>
+              <a:graphicFrameLocks xmlns:a="http://schemas.openxmlformats.org/drawingml/2006/main" noChangeAspect="1"/>
+            </wp:cNvGraphicFramePr>
+            <a:graphic xmlns:a="http://schemas.openxmlformats.org/drawingml/2006/main">
+              <a:graphicData uri="http://schemas.openxmlformats.org/drawingml/2006/picture">
+                <pic:pic xmlns:pic="http://schemas.openxmlformats.org/drawingml/2006/picture">
+                  <pic:nvPicPr>
+                    <pic:cNvPr id="0" name="Picture 2"/>
+                    <pic:cNvPicPr>
+                      <a:picLocks noChangeAspect="1" noChangeArrowheads="1"/>
+                    </pic:cNvPicPr>
+                  </pic:nvPicPr>
+                  <pic:blipFill rotWithShape="1">
+                    <a:blip r:embed="rId9">
+                      <a:extLst>
+                        <a:ext uri="{28A0092B-C50C-407E-A947-70E740481C1C}">
+                          <a14:useLocalDpi xmlns:a14="http://schemas.microsoft.com/office/drawing/2010/main" val="0"/>
+                        </a:ext>
+                      </a:extLst>
+                    </a:blip>
+                    <a:srcRect b="2145"/>
+                    <a:stretch/>
+                  </pic:blipFill>
+                  <pic:spPr bwMode="auto">
+                    <a:xfrm>
+                      <a:off x="0" y="0"/>
+                      <a:ext cx="3234690" cy="2376805"/>
+                    </a:xfrm>
+                    <a:prstGeom prst="rect">
+                      <a:avLst/>
+                    </a:prstGeom>
+                    <a:noFill/>
+                    <a:ln>
+                      <a:noFill/>
+                    </a:ln>
+                    <a:extLst>
+                      <a:ext uri="{53640926-AAD7-44D8-BBD7-CCE9431645EC}">
+                        <a14:shadowObscured xmlns:a14="http://schemas.microsoft.com/office/drawing/2010/main"/>
+                      </a:ext>
+                    </a:extLst>
+                  </pic:spPr>
+                </pic:pic>
+              </a:graphicData>
+            </a:graphic>
+            <wp14:sizeRelV relativeFrom="margin">
+              <wp14:pctHeight>0</wp14:pctHeight>
+            </wp14:sizeRelV>
+          </wp:anchor>
+        </w:drawing>
+      </w:r>
+      <w:r>
+        <w:rPr>
+          <w:noProof/>
+          <w:lang w:val="ca-ES"/>
+        </w:rPr>
+        <w:drawing>
+          <wp:anchor distT="0" distB="0" distL="114300" distR="114300" simplePos="0" relativeHeight="251660288" behindDoc="0" locked="0" layoutInCell="1" allowOverlap="1">
+            <wp:simplePos x="0" y="0"/>
+            <wp:positionH relativeFrom="margin">
+              <wp:posOffset>-361950</wp:posOffset>
+            </wp:positionH>
+            <wp:positionV relativeFrom="margin">
+              <wp:posOffset>4227195</wp:posOffset>
+            </wp:positionV>
+            <wp:extent cx="3190875" cy="2395855"/>
+            <wp:effectExtent l="0" t="0" r="0" b="4445"/>
+            <wp:wrapSquare wrapText="bothSides"/>
+            <wp:docPr id="2" name="Imagen 2"/>
+            <wp:cNvGraphicFramePr>
+              <a:graphicFrameLocks xmlns:a="http://schemas.openxmlformats.org/drawingml/2006/main" noChangeAspect="1"/>
+            </wp:cNvGraphicFramePr>
+            <a:graphic xmlns:a="http://schemas.openxmlformats.org/drawingml/2006/main">
+              <a:graphicData uri="http://schemas.openxmlformats.org/drawingml/2006/picture">
+                <pic:pic xmlns:pic="http://schemas.openxmlformats.org/drawingml/2006/picture">
+                  <pic:nvPicPr>
+                    <pic:cNvPr id="0" name="Picture 1"/>
+                    <pic:cNvPicPr>
+                      <a:picLocks noChangeAspect="1" noChangeArrowheads="1"/>
+                    </pic:cNvPicPr>
+                  </pic:nvPicPr>
+                  <pic:blipFill>
+                    <a:blip r:embed="rId10">
+                      <a:extLst>
+                        <a:ext uri="{28A0092B-C50C-407E-A947-70E740481C1C}">
+                          <a14:useLocalDpi xmlns:a14="http://schemas.microsoft.com/office/drawing/2010/main" val="0"/>
+                        </a:ext>
+                      </a:extLst>
+                    </a:blip>
+                    <a:srcRect/>
+                    <a:stretch>
+                      <a:fillRect/>
+                    </a:stretch>
+                  </pic:blipFill>
+                  <pic:spPr bwMode="auto">
+                    <a:xfrm>
+                      <a:off x="0" y="0"/>
+                      <a:ext cx="3190875" cy="2395855"/>
+                    </a:xfrm>
+                    <a:prstGeom prst="rect">
+                      <a:avLst/>
+                    </a:prstGeom>
+                    <a:noFill/>
+                    <a:ln>
+                      <a:noFill/>
+                    </a:ln>
+                  </pic:spPr>
+                </pic:pic>
+              </a:graphicData>
+            </a:graphic>
+          </wp:anchor>
+        </w:drawing>
+      </w:r>
+      <w:r>
+        <w:rPr>
           <w:lang w:val="ca-ES"/>
         </w:rPr>
         <w:t>Com varia el temps d’execució dels algorismes en variar el nombre de visites?</w:t>
@@ -2722,17 +2852,17 @@
     <w:tbl>
       <w:tblPr>
         <w:tblStyle w:val="Tabladelista3-nfasis1"/>
-        <w:tblW w:w="8025" w:type="dxa"/>
-        <w:tblInd w:w="-289" w:type="dxa"/>
+        <w:tblW w:w="4336" w:type="pct"/>
+        <w:tblInd w:w="564" w:type="dxa"/>
         <w:tblLook w:val="04A0" w:firstRow="1" w:lastRow="0" w:firstColumn="1" w:lastColumn="0" w:noHBand="0" w:noVBand="1"/>
       </w:tblPr>
       <w:tblGrid>
-        <w:gridCol w:w="1932"/>
-        <w:gridCol w:w="1187"/>
-        <w:gridCol w:w="1187"/>
-        <w:gridCol w:w="1191"/>
-        <w:gridCol w:w="1191"/>
-        <w:gridCol w:w="1337"/>
+        <w:gridCol w:w="2241"/>
+        <w:gridCol w:w="1103"/>
+        <w:gridCol w:w="930"/>
+        <w:gridCol w:w="930"/>
+        <w:gridCol w:w="1047"/>
+        <w:gridCol w:w="1115"/>
       </w:tblGrid>
       <w:tr>
         <w:trPr>
@@ -2741,7 +2871,7 @@
         <w:tc>
           <w:tcPr>
             <w:cnfStyle w:val="001000000100" w:firstRow="0" w:lastRow="0" w:firstColumn="1" w:lastColumn="0" w:oddVBand="0" w:evenVBand="0" w:oddHBand="0" w:evenHBand="0" w:firstRowFirstColumn="1" w:firstRowLastColumn="0" w:lastRowFirstColumn="0" w:lastRowLastColumn="0"/>
-            <w:tcW w:w="1932" w:type="dxa"/>
+            <w:tcW w:w="1521" w:type="pct"/>
           </w:tcPr>
           <w:p>
             <w:pPr>
@@ -2760,11 +2890,11 @@
         </w:tc>
         <w:tc>
           <w:tcPr>
-            <w:tcW w:w="1187" w:type="dxa"/>
-          </w:tcPr>
-          <w:p>
-            <w:pPr>
-              <w:jc w:val="both"/>
+            <w:tcW w:w="749" w:type="pct"/>
+          </w:tcPr>
+          <w:p>
+            <w:pPr>
+              <w:jc w:val="center"/>
               <w:cnfStyle w:val="100000000000" w:firstRow="1" w:lastRow="0" w:firstColumn="0" w:lastColumn="0" w:oddVBand="0" w:evenVBand="0" w:oddHBand="0" w:evenHBand="0" w:firstRowFirstColumn="0" w:firstRowLastColumn="0" w:lastRowFirstColumn="0" w:lastRowLastColumn="0"/>
               <w:rPr>
                 <w:lang w:val="ca-ES"/>
@@ -2780,11 +2910,11 @@
         </w:tc>
         <w:tc>
           <w:tcPr>
-            <w:tcW w:w="1187" w:type="dxa"/>
-          </w:tcPr>
-          <w:p>
-            <w:pPr>
-              <w:jc w:val="both"/>
+            <w:tcW w:w="631" w:type="pct"/>
+          </w:tcPr>
+          <w:p>
+            <w:pPr>
+              <w:jc w:val="center"/>
               <w:cnfStyle w:val="100000000000" w:firstRow="1" w:lastRow="0" w:firstColumn="0" w:lastColumn="0" w:oddVBand="0" w:evenVBand="0" w:oddHBand="0" w:evenHBand="0" w:firstRowFirstColumn="0" w:firstRowLastColumn="0" w:lastRowFirstColumn="0" w:lastRowLastColumn="0"/>
               <w:rPr>
                 <w:lang w:val="ca-ES"/>
@@ -2800,11 +2930,11 @@
         </w:tc>
         <w:tc>
           <w:tcPr>
-            <w:tcW w:w="1191" w:type="dxa"/>
-          </w:tcPr>
-          <w:p>
-            <w:pPr>
-              <w:jc w:val="both"/>
+            <w:tcW w:w="631" w:type="pct"/>
+          </w:tcPr>
+          <w:p>
+            <w:pPr>
+              <w:jc w:val="center"/>
               <w:cnfStyle w:val="100000000000" w:firstRow="1" w:lastRow="0" w:firstColumn="0" w:lastColumn="0" w:oddVBand="0" w:evenVBand="0" w:oddHBand="0" w:evenHBand="0" w:firstRowFirstColumn="0" w:firstRowLastColumn="0" w:lastRowFirstColumn="0" w:lastRowLastColumn="0"/>
               <w:rPr>
                 <w:lang w:val="ca-ES"/>
@@ -2820,11 +2950,11 @@
         </w:tc>
         <w:tc>
           <w:tcPr>
-            <w:tcW w:w="1191" w:type="dxa"/>
-          </w:tcPr>
-          <w:p>
-            <w:pPr>
-              <w:jc w:val="both"/>
+            <w:tcW w:w="711" w:type="pct"/>
+          </w:tcPr>
+          <w:p>
+            <w:pPr>
+              <w:jc w:val="center"/>
               <w:cnfStyle w:val="100000000000" w:firstRow="1" w:lastRow="0" w:firstColumn="0" w:lastColumn="0" w:oddVBand="0" w:evenVBand="0" w:oddHBand="0" w:evenHBand="0" w:firstRowFirstColumn="0" w:firstRowLastColumn="0" w:lastRowFirstColumn="0" w:lastRowLastColumn="0"/>
               <w:rPr>
                 <w:lang w:val="ca-ES"/>
@@ -2840,11 +2970,11 @@
         </w:tc>
         <w:tc>
           <w:tcPr>
-            <w:tcW w:w="1337" w:type="dxa"/>
-          </w:tcPr>
-          <w:p>
-            <w:pPr>
-              <w:jc w:val="both"/>
+            <w:tcW w:w="757" w:type="pct"/>
+          </w:tcPr>
+          <w:p>
+            <w:pPr>
+              <w:jc w:val="center"/>
               <w:cnfStyle w:val="100000000000" w:firstRow="1" w:lastRow="0" w:firstColumn="0" w:lastColumn="0" w:oddVBand="0" w:evenVBand="0" w:oddHBand="0" w:evenHBand="0" w:firstRowFirstColumn="0" w:firstRowLastColumn="0" w:lastRowFirstColumn="0" w:lastRowLastColumn="0"/>
               <w:rPr>
                 <w:lang w:val="ca-ES"/>
@@ -2866,7 +2996,7 @@
         <w:tc>
           <w:tcPr>
             <w:cnfStyle w:val="001000000000" w:firstRow="0" w:lastRow="0" w:firstColumn="1" w:lastColumn="0" w:oddVBand="0" w:evenVBand="0" w:oddHBand="0" w:evenHBand="0" w:firstRowFirstColumn="0" w:firstRowLastColumn="0" w:lastRowFirstColumn="0" w:lastRowLastColumn="0"/>
-            <w:tcW w:w="1932" w:type="dxa"/>
+            <w:tcW w:w="1521" w:type="pct"/>
           </w:tcPr>
           <w:p>
             <w:proofErr w:type="spellStart"/>
@@ -2878,11 +3008,11 @@
         </w:tc>
         <w:tc>
           <w:tcPr>
-            <w:tcW w:w="1187" w:type="dxa"/>
-          </w:tcPr>
-          <w:p>
-            <w:pPr>
-              <w:jc w:val="both"/>
+            <w:tcW w:w="749" w:type="pct"/>
+          </w:tcPr>
+          <w:p>
+            <w:pPr>
+              <w:jc w:val="center"/>
               <w:cnfStyle w:val="000000100000" w:firstRow="0" w:lastRow="0" w:firstColumn="0" w:lastColumn="0" w:oddVBand="0" w:evenVBand="0" w:oddHBand="1" w:evenHBand="0" w:firstRowFirstColumn="0" w:firstRowLastColumn="0" w:lastRowFirstColumn="0" w:lastRowLastColumn="0"/>
               <w:rPr>
                 <w:lang w:val="ca-ES"/>
@@ -2898,11 +3028,11 @@
         </w:tc>
         <w:tc>
           <w:tcPr>
-            <w:tcW w:w="1187" w:type="dxa"/>
-          </w:tcPr>
-          <w:p>
-            <w:pPr>
-              <w:jc w:val="both"/>
+            <w:tcW w:w="631" w:type="pct"/>
+          </w:tcPr>
+          <w:p>
+            <w:pPr>
+              <w:jc w:val="center"/>
               <w:cnfStyle w:val="000000100000" w:firstRow="0" w:lastRow="0" w:firstColumn="0" w:lastColumn="0" w:oddVBand="0" w:evenVBand="0" w:oddHBand="1" w:evenHBand="0" w:firstRowFirstColumn="0" w:firstRowLastColumn="0" w:lastRowFirstColumn="0" w:lastRowLastColumn="0"/>
               <w:rPr>
                 <w:lang w:val="ca-ES"/>
@@ -2918,11 +3048,11 @@
         </w:tc>
         <w:tc>
           <w:tcPr>
-            <w:tcW w:w="1191" w:type="dxa"/>
-          </w:tcPr>
-          <w:p>
-            <w:pPr>
-              <w:jc w:val="both"/>
+            <w:tcW w:w="631" w:type="pct"/>
+          </w:tcPr>
+          <w:p>
+            <w:pPr>
+              <w:jc w:val="center"/>
               <w:cnfStyle w:val="000000100000" w:firstRow="0" w:lastRow="0" w:firstColumn="0" w:lastColumn="0" w:oddVBand="0" w:evenVBand="0" w:oddHBand="1" w:evenHBand="0" w:firstRowFirstColumn="0" w:firstRowLastColumn="0" w:lastRowFirstColumn="0" w:lastRowLastColumn="0"/>
               <w:rPr>
                 <w:lang w:val="ca-ES"/>
@@ -2938,11 +3068,11 @@
         </w:tc>
         <w:tc>
           <w:tcPr>
-            <w:tcW w:w="1191" w:type="dxa"/>
-          </w:tcPr>
-          <w:p>
-            <w:pPr>
-              <w:jc w:val="both"/>
+            <w:tcW w:w="711" w:type="pct"/>
+          </w:tcPr>
+          <w:p>
+            <w:pPr>
+              <w:jc w:val="center"/>
               <w:cnfStyle w:val="000000100000" w:firstRow="0" w:lastRow="0" w:firstColumn="0" w:lastColumn="0" w:oddVBand="0" w:evenVBand="0" w:oddHBand="1" w:evenHBand="0" w:firstRowFirstColumn="0" w:firstRowLastColumn="0" w:lastRowFirstColumn="0" w:lastRowLastColumn="0"/>
               <w:rPr>
                 <w:lang w:val="ca-ES"/>
@@ -2958,11 +3088,11 @@
         </w:tc>
         <w:tc>
           <w:tcPr>
-            <w:tcW w:w="1337" w:type="dxa"/>
-          </w:tcPr>
-          <w:p>
-            <w:pPr>
-              <w:jc w:val="both"/>
+            <w:tcW w:w="757" w:type="pct"/>
+          </w:tcPr>
+          <w:p>
+            <w:pPr>
+              <w:jc w:val="center"/>
               <w:cnfStyle w:val="000000100000" w:firstRow="0" w:lastRow="0" w:firstColumn="0" w:lastColumn="0" w:oddVBand="0" w:evenVBand="0" w:oddHBand="1" w:evenHBand="0" w:firstRowFirstColumn="0" w:firstRowLastColumn="0" w:lastRowFirstColumn="0" w:lastRowLastColumn="0"/>
               <w:rPr>
                 <w:lang w:val="ca-ES"/>
@@ -2981,7 +3111,7 @@
         <w:tc>
           <w:tcPr>
             <w:cnfStyle w:val="001000000000" w:firstRow="0" w:lastRow="0" w:firstColumn="1" w:lastColumn="0" w:oddVBand="0" w:evenVBand="0" w:oddHBand="0" w:evenHBand="0" w:firstRowFirstColumn="0" w:firstRowLastColumn="0" w:lastRowFirstColumn="0" w:lastRowLastColumn="0"/>
-            <w:tcW w:w="1932" w:type="dxa"/>
+            <w:tcW w:w="1521" w:type="pct"/>
           </w:tcPr>
           <w:p>
             <w:proofErr w:type="spellStart"/>
@@ -3001,11 +3131,11 @@
         </w:tc>
         <w:tc>
           <w:tcPr>
-            <w:tcW w:w="1187" w:type="dxa"/>
-          </w:tcPr>
-          <w:p>
-            <w:pPr>
-              <w:jc w:val="both"/>
+            <w:tcW w:w="749" w:type="pct"/>
+          </w:tcPr>
+          <w:p>
+            <w:pPr>
+              <w:jc w:val="center"/>
               <w:cnfStyle w:val="000000000000" w:firstRow="0" w:lastRow="0" w:firstColumn="0" w:lastColumn="0" w:oddVBand="0" w:evenVBand="0" w:oddHBand="0" w:evenHBand="0" w:firstRowFirstColumn="0" w:firstRowLastColumn="0" w:lastRowFirstColumn="0" w:lastRowLastColumn="0"/>
               <w:rPr>
                 <w:lang w:val="ca-ES"/>
@@ -3021,11 +3151,11 @@
         </w:tc>
         <w:tc>
           <w:tcPr>
-            <w:tcW w:w="1187" w:type="dxa"/>
-          </w:tcPr>
-          <w:p>
-            <w:pPr>
-              <w:jc w:val="both"/>
+            <w:tcW w:w="631" w:type="pct"/>
+          </w:tcPr>
+          <w:p>
+            <w:pPr>
+              <w:jc w:val="center"/>
               <w:cnfStyle w:val="000000000000" w:firstRow="0" w:lastRow="0" w:firstColumn="0" w:lastColumn="0" w:oddVBand="0" w:evenVBand="0" w:oddHBand="0" w:evenHBand="0" w:firstRowFirstColumn="0" w:firstRowLastColumn="0" w:lastRowFirstColumn="0" w:lastRowLastColumn="0"/>
               <w:rPr>
                 <w:lang w:val="ca-ES"/>
@@ -3041,11 +3171,11 @@
         </w:tc>
         <w:tc>
           <w:tcPr>
-            <w:tcW w:w="1191" w:type="dxa"/>
-          </w:tcPr>
-          <w:p>
-            <w:pPr>
-              <w:jc w:val="both"/>
+            <w:tcW w:w="631" w:type="pct"/>
+          </w:tcPr>
+          <w:p>
+            <w:pPr>
+              <w:jc w:val="center"/>
               <w:cnfStyle w:val="000000000000" w:firstRow="0" w:lastRow="0" w:firstColumn="0" w:lastColumn="0" w:oddVBand="0" w:evenVBand="0" w:oddHBand="0" w:evenHBand="0" w:firstRowFirstColumn="0" w:firstRowLastColumn="0" w:lastRowFirstColumn="0" w:lastRowLastColumn="0"/>
               <w:rPr>
                 <w:lang w:val="ca-ES"/>
@@ -3061,11 +3191,11 @@
         </w:tc>
         <w:tc>
           <w:tcPr>
-            <w:tcW w:w="1191" w:type="dxa"/>
-          </w:tcPr>
-          <w:p>
-            <w:pPr>
-              <w:jc w:val="both"/>
+            <w:tcW w:w="711" w:type="pct"/>
+          </w:tcPr>
+          <w:p>
+            <w:pPr>
+              <w:jc w:val="center"/>
               <w:cnfStyle w:val="000000000000" w:firstRow="0" w:lastRow="0" w:firstColumn="0" w:lastColumn="0" w:oddVBand="0" w:evenVBand="0" w:oddHBand="0" w:evenHBand="0" w:firstRowFirstColumn="0" w:firstRowLastColumn="0" w:lastRowFirstColumn="0" w:lastRowLastColumn="0"/>
               <w:rPr>
                 <w:lang w:val="ca-ES"/>
@@ -3081,11 +3211,11 @@
         </w:tc>
         <w:tc>
           <w:tcPr>
-            <w:tcW w:w="1337" w:type="dxa"/>
-          </w:tcPr>
-          <w:p>
-            <w:pPr>
-              <w:jc w:val="both"/>
+            <w:tcW w:w="757" w:type="pct"/>
+          </w:tcPr>
+          <w:p>
+            <w:pPr>
+              <w:jc w:val="center"/>
               <w:cnfStyle w:val="000000000000" w:firstRow="0" w:lastRow="0" w:firstColumn="0" w:lastColumn="0" w:oddVBand="0" w:evenVBand="0" w:oddHBand="0" w:evenHBand="0" w:firstRowFirstColumn="0" w:firstRowLastColumn="0" w:lastRowFirstColumn="0" w:lastRowLastColumn="0"/>
               <w:rPr>
                 <w:lang w:val="ca-ES"/>
@@ -3107,7 +3237,7 @@
         <w:tc>
           <w:tcPr>
             <w:cnfStyle w:val="001000000000" w:firstRow="0" w:lastRow="0" w:firstColumn="1" w:lastColumn="0" w:oddVBand="0" w:evenVBand="0" w:oddHBand="0" w:evenHBand="0" w:firstRowFirstColumn="0" w:firstRowLastColumn="0" w:lastRowFirstColumn="0" w:lastRowLastColumn="0"/>
-            <w:tcW w:w="1932" w:type="dxa"/>
+            <w:tcW w:w="1521" w:type="pct"/>
           </w:tcPr>
           <w:p>
             <w:proofErr w:type="spellStart"/>
@@ -3127,11 +3257,11 @@
         </w:tc>
         <w:tc>
           <w:tcPr>
-            <w:tcW w:w="1187" w:type="dxa"/>
-          </w:tcPr>
-          <w:p>
-            <w:pPr>
-              <w:jc w:val="both"/>
+            <w:tcW w:w="749" w:type="pct"/>
+          </w:tcPr>
+          <w:p>
+            <w:pPr>
+              <w:jc w:val="center"/>
               <w:cnfStyle w:val="000000100000" w:firstRow="0" w:lastRow="0" w:firstColumn="0" w:lastColumn="0" w:oddVBand="0" w:evenVBand="0" w:oddHBand="1" w:evenHBand="0" w:firstRowFirstColumn="0" w:firstRowLastColumn="0" w:lastRowFirstColumn="0" w:lastRowLastColumn="0"/>
               <w:rPr>
                 <w:lang w:val="ca-ES"/>
@@ -3147,11 +3277,11 @@
         </w:tc>
         <w:tc>
           <w:tcPr>
-            <w:tcW w:w="1187" w:type="dxa"/>
-          </w:tcPr>
-          <w:p>
-            <w:pPr>
-              <w:jc w:val="both"/>
+            <w:tcW w:w="631" w:type="pct"/>
+          </w:tcPr>
+          <w:p>
+            <w:pPr>
+              <w:jc w:val="center"/>
               <w:cnfStyle w:val="000000100000" w:firstRow="0" w:lastRow="0" w:firstColumn="0" w:lastColumn="0" w:oddVBand="0" w:evenVBand="0" w:oddHBand="1" w:evenHBand="0" w:firstRowFirstColumn="0" w:firstRowLastColumn="0" w:lastRowFirstColumn="0" w:lastRowLastColumn="0"/>
               <w:rPr>
                 <w:lang w:val="ca-ES"/>
@@ -3167,11 +3297,11 @@
         </w:tc>
         <w:tc>
           <w:tcPr>
-            <w:tcW w:w="1191" w:type="dxa"/>
-          </w:tcPr>
-          <w:p>
-            <w:pPr>
-              <w:jc w:val="both"/>
+            <w:tcW w:w="631" w:type="pct"/>
+          </w:tcPr>
+          <w:p>
+            <w:pPr>
+              <w:jc w:val="center"/>
               <w:cnfStyle w:val="000000100000" w:firstRow="0" w:lastRow="0" w:firstColumn="0" w:lastColumn="0" w:oddVBand="0" w:evenVBand="0" w:oddHBand="1" w:evenHBand="0" w:firstRowFirstColumn="0" w:firstRowLastColumn="0" w:lastRowFirstColumn="0" w:lastRowLastColumn="0"/>
               <w:rPr>
                 <w:lang w:val="ca-ES"/>
@@ -3187,11 +3317,11 @@
         </w:tc>
         <w:tc>
           <w:tcPr>
-            <w:tcW w:w="1191" w:type="dxa"/>
-          </w:tcPr>
-          <w:p>
-            <w:pPr>
-              <w:jc w:val="both"/>
+            <w:tcW w:w="711" w:type="pct"/>
+          </w:tcPr>
+          <w:p>
+            <w:pPr>
+              <w:jc w:val="center"/>
               <w:cnfStyle w:val="000000100000" w:firstRow="0" w:lastRow="0" w:firstColumn="0" w:lastColumn="0" w:oddVBand="0" w:evenVBand="0" w:oddHBand="1" w:evenHBand="0" w:firstRowFirstColumn="0" w:firstRowLastColumn="0" w:lastRowFirstColumn="0" w:lastRowLastColumn="0"/>
               <w:rPr>
                 <w:lang w:val="ca-ES"/>
@@ -3207,11 +3337,11 @@
         </w:tc>
         <w:tc>
           <w:tcPr>
-            <w:tcW w:w="1337" w:type="dxa"/>
-          </w:tcPr>
-          <w:p>
-            <w:pPr>
-              <w:jc w:val="both"/>
+            <w:tcW w:w="757" w:type="pct"/>
+          </w:tcPr>
+          <w:p>
+            <w:pPr>
+              <w:jc w:val="center"/>
               <w:cnfStyle w:val="000000100000" w:firstRow="0" w:lastRow="0" w:firstColumn="0" w:lastColumn="0" w:oddVBand="0" w:evenVBand="0" w:oddHBand="1" w:evenHBand="0" w:firstRowFirstColumn="0" w:firstRowLastColumn="0" w:lastRowFirstColumn="0" w:lastRowLastColumn="0"/>
               <w:rPr>
                 <w:lang w:val="ca-ES"/>
@@ -3230,7 +3360,7 @@
         <w:tc>
           <w:tcPr>
             <w:cnfStyle w:val="001000000000" w:firstRow="0" w:lastRow="0" w:firstColumn="1" w:lastColumn="0" w:oddVBand="0" w:evenVBand="0" w:oddHBand="0" w:evenHBand="0" w:firstRowFirstColumn="0" w:firstRowLastColumn="0" w:lastRowFirstColumn="0" w:lastRowLastColumn="0"/>
-            <w:tcW w:w="1932" w:type="dxa"/>
+            <w:tcW w:w="1521" w:type="pct"/>
           </w:tcPr>
           <w:p>
             <w:r>
@@ -3240,11 +3370,11 @@
         </w:tc>
         <w:tc>
           <w:tcPr>
-            <w:tcW w:w="1187" w:type="dxa"/>
-          </w:tcPr>
-          <w:p>
-            <w:pPr>
-              <w:jc w:val="both"/>
+            <w:tcW w:w="749" w:type="pct"/>
+          </w:tcPr>
+          <w:p>
+            <w:pPr>
+              <w:jc w:val="center"/>
               <w:cnfStyle w:val="000000000000" w:firstRow="0" w:lastRow="0" w:firstColumn="0" w:lastColumn="0" w:oddVBand="0" w:evenVBand="0" w:oddHBand="0" w:evenHBand="0" w:firstRowFirstColumn="0" w:firstRowLastColumn="0" w:lastRowFirstColumn="0" w:lastRowLastColumn="0"/>
               <w:rPr>
                 <w:lang w:val="ca-ES"/>
@@ -3260,11 +3390,11 @@
         </w:tc>
         <w:tc>
           <w:tcPr>
-            <w:tcW w:w="1187" w:type="dxa"/>
-          </w:tcPr>
-          <w:p>
-            <w:pPr>
-              <w:jc w:val="both"/>
+            <w:tcW w:w="631" w:type="pct"/>
+          </w:tcPr>
+          <w:p>
+            <w:pPr>
+              <w:jc w:val="center"/>
               <w:cnfStyle w:val="000000000000" w:firstRow="0" w:lastRow="0" w:firstColumn="0" w:lastColumn="0" w:oddVBand="0" w:evenVBand="0" w:oddHBand="0" w:evenHBand="0" w:firstRowFirstColumn="0" w:firstRowLastColumn="0" w:lastRowFirstColumn="0" w:lastRowLastColumn="0"/>
               <w:rPr>
                 <w:lang w:val="ca-ES"/>
@@ -3280,11 +3410,11 @@
         </w:tc>
         <w:tc>
           <w:tcPr>
-            <w:tcW w:w="1191" w:type="dxa"/>
-          </w:tcPr>
-          <w:p>
-            <w:pPr>
-              <w:jc w:val="both"/>
+            <w:tcW w:w="631" w:type="pct"/>
+          </w:tcPr>
+          <w:p>
+            <w:pPr>
+              <w:jc w:val="center"/>
               <w:cnfStyle w:val="000000000000" w:firstRow="0" w:lastRow="0" w:firstColumn="0" w:lastColumn="0" w:oddVBand="0" w:evenVBand="0" w:oddHBand="0" w:evenHBand="0" w:firstRowFirstColumn="0" w:firstRowLastColumn="0" w:lastRowFirstColumn="0" w:lastRowLastColumn="0"/>
               <w:rPr>
                 <w:lang w:val="ca-ES"/>
@@ -3300,11 +3430,11 @@
         </w:tc>
         <w:tc>
           <w:tcPr>
-            <w:tcW w:w="1191" w:type="dxa"/>
-          </w:tcPr>
-          <w:p>
-            <w:pPr>
-              <w:jc w:val="both"/>
+            <w:tcW w:w="711" w:type="pct"/>
+          </w:tcPr>
+          <w:p>
+            <w:pPr>
+              <w:jc w:val="center"/>
               <w:cnfStyle w:val="000000000000" w:firstRow="0" w:lastRow="0" w:firstColumn="0" w:lastColumn="0" w:oddVBand="0" w:evenVBand="0" w:oddHBand="0" w:evenHBand="0" w:firstRowFirstColumn="0" w:firstRowLastColumn="0" w:lastRowFirstColumn="0" w:lastRowLastColumn="0"/>
               <w:rPr>
                 <w:lang w:val="ca-ES"/>
@@ -3320,11 +3450,11 @@
         </w:tc>
         <w:tc>
           <w:tcPr>
-            <w:tcW w:w="1337" w:type="dxa"/>
-          </w:tcPr>
-          <w:p>
-            <w:pPr>
-              <w:jc w:val="both"/>
+            <w:tcW w:w="757" w:type="pct"/>
+          </w:tcPr>
+          <w:p>
+            <w:pPr>
+              <w:jc w:val="center"/>
               <w:cnfStyle w:val="000000000000" w:firstRow="0" w:lastRow="0" w:firstColumn="0" w:lastColumn="0" w:oddVBand="0" w:evenVBand="0" w:oddHBand="0" w:evenHBand="0" w:firstRowFirstColumn="0" w:firstRowLastColumn="0" w:lastRowFirstColumn="0" w:lastRowLastColumn="0"/>
               <w:rPr>
                 <w:lang w:val="ca-ES"/>
@@ -3346,7 +3476,7 @@
         <w:tc>
           <w:tcPr>
             <w:cnfStyle w:val="001000000000" w:firstRow="0" w:lastRow="0" w:firstColumn="1" w:lastColumn="0" w:oddVBand="0" w:evenVBand="0" w:oddHBand="0" w:evenHBand="0" w:firstRowFirstColumn="0" w:firstRowLastColumn="0" w:lastRowFirstColumn="0" w:lastRowLastColumn="0"/>
-            <w:tcW w:w="1932" w:type="dxa"/>
+            <w:tcW w:w="1521" w:type="pct"/>
           </w:tcPr>
           <w:p>
             <w:r>
@@ -3356,11 +3486,11 @@
         </w:tc>
         <w:tc>
           <w:tcPr>
-            <w:tcW w:w="1187" w:type="dxa"/>
-          </w:tcPr>
-          <w:p>
-            <w:pPr>
-              <w:jc w:val="both"/>
+            <w:tcW w:w="749" w:type="pct"/>
+          </w:tcPr>
+          <w:p>
+            <w:pPr>
+              <w:jc w:val="center"/>
               <w:cnfStyle w:val="000000100000" w:firstRow="0" w:lastRow="0" w:firstColumn="0" w:lastColumn="0" w:oddVBand="0" w:evenVBand="0" w:oddHBand="1" w:evenHBand="0" w:firstRowFirstColumn="0" w:firstRowLastColumn="0" w:lastRowFirstColumn="0" w:lastRowLastColumn="0"/>
               <w:rPr>
                 <w:lang w:val="ca-ES"/>
@@ -3376,11 +3506,11 @@
         </w:tc>
         <w:tc>
           <w:tcPr>
-            <w:tcW w:w="1187" w:type="dxa"/>
-          </w:tcPr>
-          <w:p>
-            <w:pPr>
-              <w:jc w:val="both"/>
+            <w:tcW w:w="631" w:type="pct"/>
+          </w:tcPr>
+          <w:p>
+            <w:pPr>
+              <w:jc w:val="center"/>
               <w:cnfStyle w:val="000000100000" w:firstRow="0" w:lastRow="0" w:firstColumn="0" w:lastColumn="0" w:oddVBand="0" w:evenVBand="0" w:oddHBand="1" w:evenHBand="0" w:firstRowFirstColumn="0" w:firstRowLastColumn="0" w:lastRowFirstColumn="0" w:lastRowLastColumn="0"/>
               <w:rPr>
                 <w:lang w:val="ca-ES"/>
@@ -3396,11 +3526,11 @@
         </w:tc>
         <w:tc>
           <w:tcPr>
-            <w:tcW w:w="1191" w:type="dxa"/>
-          </w:tcPr>
-          <w:p>
-            <w:pPr>
-              <w:jc w:val="both"/>
+            <w:tcW w:w="631" w:type="pct"/>
+          </w:tcPr>
+          <w:p>
+            <w:pPr>
+              <w:jc w:val="center"/>
               <w:cnfStyle w:val="000000100000" w:firstRow="0" w:lastRow="0" w:firstColumn="0" w:lastColumn="0" w:oddVBand="0" w:evenVBand="0" w:oddHBand="1" w:evenHBand="0" w:firstRowFirstColumn="0" w:firstRowLastColumn="0" w:lastRowFirstColumn="0" w:lastRowLastColumn="0"/>
               <w:rPr>
                 <w:lang w:val="ca-ES"/>
@@ -3416,11 +3546,11 @@
         </w:tc>
         <w:tc>
           <w:tcPr>
-            <w:tcW w:w="1191" w:type="dxa"/>
-          </w:tcPr>
-          <w:p>
-            <w:pPr>
-              <w:jc w:val="both"/>
+            <w:tcW w:w="711" w:type="pct"/>
+          </w:tcPr>
+          <w:p>
+            <w:pPr>
+              <w:jc w:val="center"/>
               <w:cnfStyle w:val="000000100000" w:firstRow="0" w:lastRow="0" w:firstColumn="0" w:lastColumn="0" w:oddVBand="0" w:evenVBand="0" w:oddHBand="1" w:evenHBand="0" w:firstRowFirstColumn="0" w:firstRowLastColumn="0" w:lastRowFirstColumn="0" w:lastRowLastColumn="0"/>
               <w:rPr>
                 <w:lang w:val="ca-ES"/>
@@ -3436,11 +3566,11 @@
         </w:tc>
         <w:tc>
           <w:tcPr>
-            <w:tcW w:w="1337" w:type="dxa"/>
-          </w:tcPr>
-          <w:p>
-            <w:pPr>
-              <w:jc w:val="both"/>
+            <w:tcW w:w="757" w:type="pct"/>
+          </w:tcPr>
+          <w:p>
+            <w:pPr>
+              <w:jc w:val="center"/>
               <w:cnfStyle w:val="000000100000" w:firstRow="0" w:lastRow="0" w:firstColumn="0" w:lastColumn="0" w:oddVBand="0" w:evenVBand="0" w:oddHBand="1" w:evenHBand="0" w:firstRowFirstColumn="0" w:firstRowLastColumn="0" w:lastRowFirstColumn="0" w:lastRowLastColumn="0"/>
               <w:rPr>
                 <w:lang w:val="ca-ES"/>
@@ -3459,7 +3589,7 @@
         <w:tc>
           <w:tcPr>
             <w:cnfStyle w:val="001000000000" w:firstRow="0" w:lastRow="0" w:firstColumn="1" w:lastColumn="0" w:oddVBand="0" w:evenVBand="0" w:oddHBand="0" w:evenHBand="0" w:firstRowFirstColumn="0" w:firstRowLastColumn="0" w:lastRowFirstColumn="0" w:lastRowLastColumn="0"/>
-            <w:tcW w:w="1932" w:type="dxa"/>
+            <w:tcW w:w="1521" w:type="pct"/>
           </w:tcPr>
           <w:p>
             <w:r>
@@ -3469,11 +3599,11 @@
         </w:tc>
         <w:tc>
           <w:tcPr>
-            <w:tcW w:w="1187" w:type="dxa"/>
-          </w:tcPr>
-          <w:p>
-            <w:pPr>
-              <w:jc w:val="both"/>
+            <w:tcW w:w="749" w:type="pct"/>
+          </w:tcPr>
+          <w:p>
+            <w:pPr>
+              <w:jc w:val="center"/>
               <w:cnfStyle w:val="000000000000" w:firstRow="0" w:lastRow="0" w:firstColumn="0" w:lastColumn="0" w:oddVBand="0" w:evenVBand="0" w:oddHBand="0" w:evenHBand="0" w:firstRowFirstColumn="0" w:firstRowLastColumn="0" w:lastRowFirstColumn="0" w:lastRowLastColumn="0"/>
               <w:rPr>
                 <w:lang w:val="ca-ES"/>
@@ -3489,11 +3619,11 @@
         </w:tc>
         <w:tc>
           <w:tcPr>
-            <w:tcW w:w="1187" w:type="dxa"/>
-          </w:tcPr>
-          <w:p>
-            <w:pPr>
-              <w:jc w:val="both"/>
+            <w:tcW w:w="631" w:type="pct"/>
+          </w:tcPr>
+          <w:p>
+            <w:pPr>
+              <w:jc w:val="center"/>
               <w:cnfStyle w:val="000000000000" w:firstRow="0" w:lastRow="0" w:firstColumn="0" w:lastColumn="0" w:oddVBand="0" w:evenVBand="0" w:oddHBand="0" w:evenHBand="0" w:firstRowFirstColumn="0" w:firstRowLastColumn="0" w:lastRowFirstColumn="0" w:lastRowLastColumn="0"/>
               <w:rPr>
                 <w:lang w:val="ca-ES"/>
@@ -3509,11 +3639,11 @@
         </w:tc>
         <w:tc>
           <w:tcPr>
-            <w:tcW w:w="1191" w:type="dxa"/>
-          </w:tcPr>
-          <w:p>
-            <w:pPr>
-              <w:jc w:val="both"/>
+            <w:tcW w:w="631" w:type="pct"/>
+          </w:tcPr>
+          <w:p>
+            <w:pPr>
+              <w:jc w:val="center"/>
               <w:cnfStyle w:val="000000000000" w:firstRow="0" w:lastRow="0" w:firstColumn="0" w:lastColumn="0" w:oddVBand="0" w:evenVBand="0" w:oddHBand="0" w:evenHBand="0" w:firstRowFirstColumn="0" w:firstRowLastColumn="0" w:lastRowFirstColumn="0" w:lastRowLastColumn="0"/>
               <w:rPr>
                 <w:lang w:val="ca-ES"/>
@@ -3529,11 +3659,11 @@
         </w:tc>
         <w:tc>
           <w:tcPr>
-            <w:tcW w:w="1191" w:type="dxa"/>
-          </w:tcPr>
-          <w:p>
-            <w:pPr>
-              <w:jc w:val="both"/>
+            <w:tcW w:w="711" w:type="pct"/>
+          </w:tcPr>
+          <w:p>
+            <w:pPr>
+              <w:jc w:val="center"/>
               <w:cnfStyle w:val="000000000000" w:firstRow="0" w:lastRow="0" w:firstColumn="0" w:lastColumn="0" w:oddVBand="0" w:evenVBand="0" w:oddHBand="0" w:evenHBand="0" w:firstRowFirstColumn="0" w:firstRowLastColumn="0" w:lastRowFirstColumn="0" w:lastRowLastColumn="0"/>
               <w:rPr>
                 <w:lang w:val="ca-ES"/>
@@ -3549,11 +3679,11 @@
         </w:tc>
         <w:tc>
           <w:tcPr>
-            <w:tcW w:w="1337" w:type="dxa"/>
-          </w:tcPr>
-          <w:p>
-            <w:pPr>
-              <w:jc w:val="both"/>
+            <w:tcW w:w="757" w:type="pct"/>
+          </w:tcPr>
+          <w:p>
+            <w:pPr>
+              <w:jc w:val="center"/>
               <w:cnfStyle w:val="000000000000" w:firstRow="0" w:lastRow="0" w:firstColumn="0" w:lastColumn="0" w:oddVBand="0" w:evenVBand="0" w:oddHBand="0" w:evenHBand="0" w:firstRowFirstColumn="0" w:firstRowLastColumn="0" w:lastRowFirstColumn="0" w:lastRowLastColumn="0"/>
               <w:rPr>
                 <w:lang w:val="ca-ES"/>
@@ -3576,6 +3706,41 @@
           <w:lang w:val="ca-ES"/>
         </w:rPr>
       </w:pPr>
+      <w:r>
+        <w:rPr>
+          <w:lang w:val="ca-ES"/>
+        </w:rPr>
+        <w:br/>
+        <w:t>En aquesta relació temps-</w:t>
+      </w:r>
+      <w:proofErr w:type="spellStart"/>
+      <w:r>
+        <w:rPr>
+          <w:lang w:val="ca-ES"/>
+        </w:rPr>
+        <w:t>nVisites</w:t>
+      </w:r>
+      <w:proofErr w:type="spellEnd"/>
+      <w:r>
+        <w:rPr>
+          <w:lang w:val="ca-ES"/>
+        </w:rPr>
+        <w:t xml:space="preserve"> és on podem veure realment on està el condicionant del rendiment del nostre programa. Primerament descriurem la especificació de les proves. S’ha utilitzat el mateix graf per a totes les proves. Aquest graf es compon de 2000 vèrtexs i 5000 arestes, on només s’han anat canviant el nombre de visites depenent de les proves que s’estaven desenvolupant. També cal a dir que com a tots els anteriors experiments, el resultat individual, per exemple l’algorisme </w:t>
+      </w:r>
+      <w:proofErr w:type="spellStart"/>
+      <w:r>
+        <w:rPr>
+          <w:lang w:val="ca-ES"/>
+        </w:rPr>
+        <w:t>Greedy</w:t>
+      </w:r>
+      <w:proofErr w:type="spellEnd"/>
+      <w:r>
+        <w:rPr>
+          <w:lang w:val="ca-ES"/>
+        </w:rPr>
+        <w:t xml:space="preserve"> amb 2 visites, és el resultat de la mitja del temps en 3 execucions diferents on a cadascuna de les execucions es mantenia el graf però es canviaven la distribució de les visites (totes elles aleatòriament distribuïdes).</w:t>
+      </w:r>
     </w:p>
     <w:p>
       <w:pPr>
@@ -3584,11 +3749,40 @@
           <w:lang w:val="ca-ES"/>
         </w:rPr>
       </w:pPr>
+      <w:r>
+        <w:rPr>
+          <w:lang w:val="ca-ES"/>
+        </w:rPr>
+        <w:lastRenderedPageBreak/>
+        <w:t xml:space="preserve">Centrant-nos en els resultats, podem veure clarament la tendència exponencial del conjunt d’algorismes. L’única diferència es troba a l’algorisme </w:t>
+      </w:r>
+      <w:proofErr w:type="spellStart"/>
+      <w:r>
+        <w:rPr>
+          <w:lang w:val="ca-ES"/>
+        </w:rPr>
+        <w:t>Greedy</w:t>
+      </w:r>
+      <w:proofErr w:type="spellEnd"/>
+      <w:r>
+        <w:rPr>
+          <w:lang w:val="ca-ES"/>
+        </w:rPr>
+        <w:t>, on sense trobar sempre la solució òptima, es troba una solució en un temps lineal.</w:t>
+      </w:r>
       <w:bookmarkStart w:id="0" w:name="_GoBack"/>
       <w:bookmarkEnd w:id="0"/>
     </w:p>
+    <w:p>
+      <w:pPr>
+        <w:jc w:val="both"/>
+        <w:rPr>
+          <w:lang w:val="ca-ES"/>
+        </w:rPr>
+      </w:pPr>
+    </w:p>
     <w:sectPr>
-      <w:headerReference w:type="default" r:id="rId9"/>
+      <w:headerReference w:type="default" r:id="rId11"/>
       <w:pgSz w:w="11906" w:h="16838"/>
       <w:pgMar w:top="1417" w:right="1701" w:bottom="1417" w:left="1701" w:header="708" w:footer="708" w:gutter="0"/>
       <w:cols w:space="708"/>
@@ -4432,7 +4626,7 @@
     </w:pPr>
     <w:rPr>
       <w:rFonts w:eastAsiaTheme="minorEastAsia"/>
-      <w:color w:val="E9E9E9" w:themeColor="text1" w:themeTint="A5"/>
+      <w:color w:val="5A5A5A" w:themeColor="text1" w:themeTint="A5"/>
       <w:spacing w:val="15"/>
     </w:rPr>
   </w:style>
@@ -4444,7 +4638,7 @@
     <w:rsid w:val="00F45BFD"/>
     <w:rPr>
       <w:rFonts w:eastAsiaTheme="minorEastAsia"/>
-      <w:color w:val="E9E9E9" w:themeColor="text1" w:themeTint="A5"/>
+      <w:color w:val="5A5A5A" w:themeColor="text1" w:themeTint="A5"/>
       <w:spacing w:val="15"/>
     </w:rPr>
   </w:style>
@@ -4515,7 +4709,7 @@
       <w:rPr>
         <w:b/>
         <w:bCs/>
-        <w:color w:val="181B28" w:themeColor="background1"/>
+        <w:color w:val="FFFFFF" w:themeColor="background1"/>
       </w:rPr>
       <w:tblPr/>
       <w:tcPr>
@@ -4532,7 +4726,7 @@
         <w:tcBorders>
           <w:top w:val="double" w:sz="4" w:space="0" w:color="4472C4" w:themeColor="accent1"/>
         </w:tcBorders>
-        <w:shd w:val="clear" w:color="auto" w:fill="181B28" w:themeFill="background1"/>
+        <w:shd w:val="clear" w:color="auto" w:fill="FFFFFF" w:themeFill="background1"/>
       </w:tcPr>
     </w:tblStylePr>
     <w:tblStylePr w:type="firstCol">
@@ -4545,7 +4739,7 @@
         <w:tcBorders>
           <w:right w:val="nil"/>
         </w:tcBorders>
-        <w:shd w:val="clear" w:color="auto" w:fill="181B28" w:themeFill="background1"/>
+        <w:shd w:val="clear" w:color="auto" w:fill="FFFFFF" w:themeFill="background1"/>
       </w:tcPr>
     </w:tblStylePr>
     <w:tblStylePr w:type="lastCol">
@@ -4558,7 +4752,7 @@
         <w:tcBorders>
           <w:left w:val="nil"/>
         </w:tcBorders>
-        <w:shd w:val="clear" w:color="auto" w:fill="181B28" w:themeFill="background1"/>
+        <w:shd w:val="clear" w:color="auto" w:fill="FFFFFF" w:themeFill="background1"/>
       </w:tcPr>
     </w:tblStylePr>
     <w:tblStylePr w:type="band1Vert">
@@ -4625,10 +4819,10 @@
   <a:themeElements>
     <a:clrScheme name="Office">
       <a:dk1>
-        <a:sysClr val="windowText" lastClr="DEDEDE"/>
+        <a:sysClr val="windowText" lastClr="000000"/>
       </a:dk1>
       <a:lt1>
-        <a:sysClr val="window" lastClr="181B28"/>
+        <a:sysClr val="window" lastClr="FFFFFF"/>
       </a:lt1>
       <a:dk2>
         <a:srgbClr val="44546A"/>

</xml_diff>